<commit_message>
final analysis word document with correlation cofficient
</commit_message>
<xml_diff>
--- a/Group_4_Project_WriteUp.docx
+++ b/Group_4_Project_WriteUp.docx
@@ -398,7 +398,7 @@
           </mc:Choice>
           <mc:Fallback>
             <w:pict>
-              <v:rect w14:anchorId="1C3C5560" id="AutoShape 3" o:spid="_x0000_s1026" style="width:23.75pt;height:23.75pt;visibility:visible;mso-wrap-style:square;mso-left-percent:-10001;mso-top-percent:-10001;mso-position-horizontal:absolute;mso-position-horizontal-relative:char;mso-position-vertical:absolute;mso-position-vertical-relative:line;mso-left-percent:-10001;mso-top-percent:-10001;v-text-anchor:top" o:gfxdata="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" filled="f" stroked="f">
+              <v:rect w14:anchorId="2C43CBC4" id="AutoShape 3" o:spid="_x0000_s1026" style="width:23.75pt;height:23.75pt;visibility:visible;mso-wrap-style:square;mso-left-percent:-10001;mso-top-percent:-10001;mso-position-horizontal:absolute;mso-position-horizontal-relative:char;mso-position-vertical:absolute;mso-position-vertical-relative:line;mso-left-percent:-10001;mso-top-percent:-10001;v-text-anchor:top" o:gfxdata="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" filled="f" stroked="f">
                 <o:lock v:ext="edit" aspectratio="t"/>
                 <w10:anchorlock/>
               </v:rect>
@@ -501,6 +501,63 @@
         <w:ind w:left="360" w:firstLine="360"/>
       </w:pPr>
       <w:r>
+        <w:drawing>
+          <wp:anchor distT="0" distB="0" distL="114300" distR="114300" simplePos="0" relativeHeight="251659269" behindDoc="1" locked="0" layoutInCell="1" allowOverlap="1" wp14:anchorId="267A7F3C" wp14:editId="18FB269B">
+            <wp:simplePos x="0" y="0"/>
+            <wp:positionH relativeFrom="margin">
+              <wp:align>center</wp:align>
+            </wp:positionH>
+            <wp:positionV relativeFrom="paragraph">
+              <wp:posOffset>3524250</wp:posOffset>
+            </wp:positionV>
+            <wp:extent cx="3032760" cy="2266950"/>
+            <wp:effectExtent l="0" t="0" r="0" b="0"/>
+            <wp:wrapTopAndBottom/>
+            <wp:docPr id="5" name="Picture 5" descr="Chart, line chart, scatter chart&#10;&#10;Description automatically generated"/>
+            <wp:cNvGraphicFramePr>
+              <a:graphicFrameLocks xmlns:a="http://schemas.openxmlformats.org/drawingml/2006/main" noChangeAspect="1"/>
+            </wp:cNvGraphicFramePr>
+            <a:graphic xmlns:a="http://schemas.openxmlformats.org/drawingml/2006/main">
+              <a:graphicData uri="http://schemas.openxmlformats.org/drawingml/2006/picture">
+                <pic:pic xmlns:pic="http://schemas.openxmlformats.org/drawingml/2006/picture">
+                  <pic:nvPicPr>
+                    <pic:cNvPr id="5" name="Picture 5" descr="Chart, line chart, scatter chart&#10;&#10;Description automatically generated"/>
+                    <pic:cNvPicPr/>
+                  </pic:nvPicPr>
+                  <pic:blipFill>
+                    <a:blip r:embed="rId9" cstate="print">
+                      <a:extLst>
+                        <a:ext uri="{28A0092B-C50C-407E-A947-70E740481C1C}">
+                          <a14:useLocalDpi xmlns:a14="http://schemas.microsoft.com/office/drawing/2010/main" val="0"/>
+                        </a:ext>
+                      </a:extLst>
+                    </a:blip>
+                    <a:stretch>
+                      <a:fillRect/>
+                    </a:stretch>
+                  </pic:blipFill>
+                  <pic:spPr>
+                    <a:xfrm>
+                      <a:off x="0" y="0"/>
+                      <a:ext cx="3032760" cy="2266950"/>
+                    </a:xfrm>
+                    <a:prstGeom prst="rect">
+                      <a:avLst/>
+                    </a:prstGeom>
+                  </pic:spPr>
+                </pic:pic>
+              </a:graphicData>
+            </a:graphic>
+            <wp14:sizeRelH relativeFrom="margin">
+              <wp14:pctWidth>0</wp14:pctWidth>
+            </wp14:sizeRelH>
+            <wp14:sizeRelV relativeFrom="margin">
+              <wp14:pctHeight>0</wp14:pctHeight>
+            </wp14:sizeRelV>
+          </wp:anchor>
+        </w:drawing>
+      </w:r>
+      <w:r>
         <w:t>With the introduction of electric vehicles, the emissions are beginning to show changes. Viewing the figures above, the emissions from the transportation sector nationally and at the state level have decreased. However, this does not occur until year 2019. The reason may be the number of EVs up until that point were not enough to stop emissions from increasing. Eventually, emissions have decreased with the introduction of electric cars.</w:t>
       </w:r>
       <w:r>
@@ -515,12 +572,60 @@
       <w:r>
         <w:t>ultimately be the pandemic which began in 2020.</w:t>
       </w:r>
-    </w:p>
-    <w:p>
-      <w:pPr>
-        <w:ind w:left="360" w:firstLine="360"/>
-      </w:pPr>
-    </w:p>
+      <w:r>
+        <w:t xml:space="preserve"> Looking at the </w:t>
+      </w:r>
+      <w:r>
+        <w:t xml:space="preserve">correlation coefficient, the </w:t>
+      </w:r>
+      <w:r>
+        <w:t>positive relation</w:t>
+      </w:r>
+      <w:r>
+        <w:t>ship</w:t>
+      </w:r>
+      <w:r>
+        <w:t xml:space="preserve"> over </w:t>
+      </w:r>
+      <w:r>
+        <w:t>this 6 year span</w:t>
+      </w:r>
+      <w:r>
+        <w:t xml:space="preserve"> is undisputable.</w:t>
+      </w:r>
+    </w:p>
+    <w:p>
+      <w:pPr>
+        <w:tabs>
+          <w:tab w:val="left" w:pos="3380"/>
+        </w:tabs>
+      </w:pPr>
+      <w:r>
+        <w:tab/>
+      </w:r>
+    </w:p>
+    <w:p>
+      <w:pPr>
+        <w:tabs>
+          <w:tab w:val="left" w:pos="3380"/>
+        </w:tabs>
+      </w:pPr>
+    </w:p>
+    <w:p>
+      <w:pPr>
+        <w:tabs>
+          <w:tab w:val="left" w:pos="3380"/>
+        </w:tabs>
+      </w:pPr>
+    </w:p>
+    <w:p>
+      <w:pPr>
+        <w:tabs>
+          <w:tab w:val="left" w:pos="3380"/>
+        </w:tabs>
+      </w:pPr>
+    </w:p>
+    <w:p/>
     <w:p>
       <w:pPr>
         <w:pStyle w:val="ListParagraph"/>
@@ -545,10 +650,10 @@
     </w:p>
     <w:p>
       <w:pPr>
-        <w:ind w:left="360" w:firstLine="360"/>
-        <w:rPr>
-          <w:rFonts w:eastAsia="Arial"/>
-          <w:color w:val="1D1C1D"/>
+        <w:pStyle w:val="ListParagraph"/>
+        <w:rPr>
+          <w:sz w:val="30"/>
+          <w:szCs w:val="30"/>
         </w:rPr>
       </w:pPr>
       <w:r>
@@ -556,7 +661,7 @@
           <w:noProof/>
         </w:rPr>
         <w:drawing>
-          <wp:anchor distT="0" distB="0" distL="114300" distR="114300" simplePos="0" relativeHeight="251658241" behindDoc="1" locked="0" layoutInCell="1" allowOverlap="1" wp14:anchorId="2594453C" wp14:editId="3D93CC84">
+          <wp:anchor distT="0" distB="0" distL="114300" distR="114300" simplePos="0" relativeHeight="251658241" behindDoc="1" locked="0" layoutInCell="1" allowOverlap="1" wp14:anchorId="2594453C" wp14:editId="7E2D219B">
             <wp:simplePos x="0" y="0"/>
             <wp:positionH relativeFrom="margin">
               <wp:posOffset>3105150</wp:posOffset>
@@ -581,7 +686,7 @@
                     </pic:cNvPicPr>
                   </pic:nvPicPr>
                   <pic:blipFill>
-                    <a:blip r:embed="rId9">
+                    <a:blip r:embed="rId10">
                       <a:extLst>
                         <a:ext uri="{28A0092B-C50C-407E-A947-70E740481C1C}">
                           <a14:useLocalDpi xmlns:a14="http://schemas.microsoft.com/office/drawing/2010/main" val="0"/>
@@ -665,7 +770,7 @@
     </w:p>
     <w:p>
       <w:pPr>
-        <w:ind w:left="360" w:firstLine="360"/>
+        <w:ind w:left="720" w:firstLine="360"/>
         <w:rPr>
           <w:rFonts w:eastAsia="Arial" w:cstheme="minorHAnsi"/>
           <w:color w:val="1D1C1D"/>
@@ -767,13 +872,13 @@
           <w:szCs w:val="23"/>
         </w:rPr>
         <w:drawing>
-          <wp:anchor distT="0" distB="0" distL="114300" distR="114300" simplePos="0" relativeHeight="251658243" behindDoc="1" locked="0" layoutInCell="1" allowOverlap="1" wp14:anchorId="69834782" wp14:editId="59C6891A">
+          <wp:anchor distT="0" distB="0" distL="114300" distR="114300" simplePos="0" relativeHeight="251658243" behindDoc="1" locked="0" layoutInCell="1" allowOverlap="1" wp14:anchorId="69834782" wp14:editId="68012C5C">
             <wp:simplePos x="0" y="0"/>
             <wp:positionH relativeFrom="margin">
-              <wp:posOffset>574675</wp:posOffset>
+              <wp:posOffset>358775</wp:posOffset>
             </wp:positionH>
             <wp:positionV relativeFrom="paragraph">
-              <wp:posOffset>100965</wp:posOffset>
+              <wp:posOffset>94615</wp:posOffset>
             </wp:positionV>
             <wp:extent cx="4994275" cy="2244090"/>
             <wp:effectExtent l="0" t="0" r="0" b="3810"/>
@@ -800,7 +905,7 @@
                     </pic:cNvPicPr>
                   </pic:nvPicPr>
                   <pic:blipFill>
-                    <a:blip r:embed="rId10">
+                    <a:blip r:embed="rId11">
                       <a:extLst>
                         <a:ext uri="{28A0092B-C50C-407E-A947-70E740481C1C}">
                           <a14:useLocalDpi xmlns:a14="http://schemas.microsoft.com/office/drawing/2010/main" val="0"/>
@@ -899,6 +1004,7 @@
     </w:p>
     <w:p>
       <w:pPr>
+        <w:ind w:left="720" w:firstLine="720"/>
         <w:rPr>
           <w:rFonts w:ascii="Calibri" w:eastAsia="Calibri" w:hAnsi="Calibri" w:cs="Calibri"/>
         </w:rPr>
@@ -912,6 +1018,7 @@
     </w:p>
     <w:p>
       <w:pPr>
+        <w:ind w:left="720" w:firstLine="720"/>
         <w:rPr>
           <w:rFonts w:ascii="Calibri" w:eastAsia="Calibri" w:hAnsi="Calibri" w:cs="Calibri"/>
         </w:rPr>
@@ -933,21 +1040,7 @@
         <w:rPr>
           <w:rFonts w:ascii="Calibri" w:eastAsia="Calibri" w:hAnsi="Calibri" w:cs="Calibri"/>
         </w:rPr>
-        <w:t xml:space="preserve">) emissions. This can be seen by comparing each state’s all-electric vehicle (EV) emissions from the average gasoline fuel vehicle in 2016. As stated previously, average national gasoline vehicle emits 11,435 </w:t>
-      </w:r>
-      <w:proofErr w:type="spellStart"/>
-      <w:r>
-        <w:rPr>
-          <w:rFonts w:ascii="Calibri" w:eastAsia="Calibri" w:hAnsi="Calibri" w:cs="Calibri"/>
-        </w:rPr>
-        <w:t>lbs</w:t>
-      </w:r>
-      <w:proofErr w:type="spellEnd"/>
-      <w:r>
-        <w:rPr>
-          <w:rFonts w:ascii="Calibri" w:eastAsia="Calibri" w:hAnsi="Calibri" w:cs="Calibri"/>
-        </w:rPr>
-        <w:t xml:space="preserve"> of CO</w:t>
+        <w:t>) emissions. This can be seen by comparing each state’s all-electric vehicle (EV) emissions from the average gasoline fuel vehicle in 2016. As stated previously, average national gasoline vehicle emits 11,435 lbs of CO</w:t>
       </w:r>
       <w:r>
         <w:rPr>
@@ -960,21 +1053,7 @@
         <w:rPr>
           <w:rFonts w:ascii="Calibri" w:eastAsia="Calibri" w:hAnsi="Calibri" w:cs="Calibri"/>
         </w:rPr>
-        <w:t xml:space="preserve">gas annually, whereas the national average all electric vehicle emits 4,815 </w:t>
-      </w:r>
-      <w:proofErr w:type="spellStart"/>
-      <w:r>
-        <w:rPr>
-          <w:rFonts w:ascii="Calibri" w:eastAsia="Calibri" w:hAnsi="Calibri" w:cs="Calibri"/>
-        </w:rPr>
-        <w:t>lbs</w:t>
-      </w:r>
-      <w:proofErr w:type="spellEnd"/>
-      <w:r>
-        <w:rPr>
-          <w:rFonts w:ascii="Calibri" w:eastAsia="Calibri" w:hAnsi="Calibri" w:cs="Calibri"/>
-        </w:rPr>
-        <w:t xml:space="preserve"> of CO</w:t>
+        <w:t>gas annually, whereas the national average all electric vehicle emits 4,815 lbs of CO</w:t>
       </w:r>
       <w:r>
         <w:rPr>
@@ -992,6 +1071,7 @@
     </w:p>
     <w:p>
       <w:pPr>
+        <w:ind w:left="720" w:firstLine="720"/>
         <w:rPr>
           <w:rFonts w:ascii="Calibri" w:eastAsia="Calibri" w:hAnsi="Calibri" w:cs="Calibri"/>
         </w:rPr>
@@ -1017,6 +1097,7 @@
     </w:p>
     <w:p>
       <w:pPr>
+        <w:ind w:left="720" w:firstLine="720"/>
         <w:rPr>
           <w:rFonts w:ascii="Calibri" w:eastAsia="Calibri" w:hAnsi="Calibri" w:cs="Calibri"/>
         </w:rPr>
@@ -1043,46 +1124,35 @@
     </w:p>
     <w:p>
       <w:pPr>
-        <w:rPr>
-          <w:rFonts w:ascii="Calibri" w:eastAsia="Calibri" w:hAnsi="Calibri" w:cs="Calibri"/>
-        </w:rPr>
-      </w:pPr>
-      <w:r>
-        <w:rPr>
-          <w:rFonts w:ascii="Calibri" w:eastAsia="Calibri" w:hAnsi="Calibri" w:cs="Calibri"/>
-        </w:rPr>
-        <w:t xml:space="preserve">The pie charts below a breakdown of electricity sources for the United States, Texas, Arizona, Florida, Washington, Vermont, and Kentucky. </w:t>
-      </w:r>
-    </w:p>
-    <w:p>
-      <w:pPr>
-        <w:rPr>
-          <w:rFonts w:ascii="Calibri" w:eastAsia="Calibri" w:hAnsi="Calibri" w:cs="Calibri"/>
-        </w:rPr>
-      </w:pPr>
-      <w:r>
-        <w:rPr>
-          <w:rFonts w:ascii="Calibri" w:eastAsia="Calibri" w:hAnsi="Calibri" w:cs="Calibri"/>
-        </w:rPr>
-        <w:t xml:space="preserve">The secondary pie charts categorize the electricity sources as Renewable or Non-renewable. As more electricity is derived from renewable resources, the emissions for alternative fuel vehicles decreases. When electricity is mainly derived from non-renewable resources, the emissions of alternative fuel vehicles increase in comparison to those in states dependent mainly on renewable resources.  </w:t>
-      </w:r>
-    </w:p>
-    <w:p>
-      <w:pPr>
-        <w:rPr>
-          <w:rFonts w:ascii="Calibri" w:eastAsia="Calibri" w:hAnsi="Calibri" w:cs="Calibri"/>
-        </w:rPr>
-      </w:pPr>
-    </w:p>
-    <w:p>
+        <w:ind w:left="720" w:firstLine="720"/>
+        <w:rPr>
+          <w:rFonts w:ascii="Calibri" w:eastAsia="Calibri" w:hAnsi="Calibri" w:cs="Calibri"/>
+        </w:rPr>
+      </w:pPr>
       <w:r>
         <w:rPr>
           <w:noProof/>
         </w:rPr>
         <w:drawing>
-          <wp:inline distT="0" distB="0" distL="0" distR="0" wp14:anchorId="0C19C975" wp14:editId="07E5E215">
-            <wp:extent cx="3819525" cy="4234116"/>
-            <wp:effectExtent l="0" t="0" r="0" b="0"/>
+          <wp:anchor distT="0" distB="0" distL="114300" distR="114300" simplePos="0" relativeHeight="251660293" behindDoc="1" locked="0" layoutInCell="1" allowOverlap="1" wp14:anchorId="0C19C975" wp14:editId="69CB400B">
+            <wp:simplePos x="0" y="0"/>
+            <wp:positionH relativeFrom="margin">
+              <wp:posOffset>3206750</wp:posOffset>
+            </wp:positionH>
+            <wp:positionV relativeFrom="paragraph">
+              <wp:posOffset>5715</wp:posOffset>
+            </wp:positionV>
+            <wp:extent cx="3048000" cy="3515995"/>
+            <wp:effectExtent l="0" t="0" r="0" b="8255"/>
+            <wp:wrapTight wrapText="bothSides">
+              <wp:wrapPolygon edited="0">
+                <wp:start x="0" y="0"/>
+                <wp:lineTo x="0" y="21534"/>
+                <wp:lineTo x="21465" y="21534"/>
+                <wp:lineTo x="21465" y="0"/>
+                <wp:lineTo x="0" y="0"/>
+              </wp:wrapPolygon>
+            </wp:wrapTight>
             <wp:docPr id="61684782" name="Picture 61684782"/>
             <wp:cNvGraphicFramePr>
               <a:graphicFrameLocks xmlns:a="http://schemas.openxmlformats.org/drawingml/2006/main" noChangeAspect="1"/>
@@ -1095,7 +1165,7 @@
                     <pic:cNvPicPr/>
                   </pic:nvPicPr>
                   <pic:blipFill>
-                    <a:blip r:embed="rId11">
+                    <a:blip r:embed="rId12" cstate="print">
                       <a:extLst>
                         <a:ext uri="{28A0092B-C50C-407E-A947-70E740481C1C}">
                           <a14:useLocalDpi xmlns:a14="http://schemas.microsoft.com/office/drawing/2010/main" val="0"/>
@@ -1109,7 +1179,7 @@
                   <pic:spPr>
                     <a:xfrm>
                       <a:off x="0" y="0"/>
-                      <a:ext cx="3819525" cy="4234116"/>
+                      <a:ext cx="3048000" cy="3515995"/>
                     </a:xfrm>
                     <a:prstGeom prst="rect">
                       <a:avLst/>
@@ -1118,10 +1188,37 @@
                 </pic:pic>
               </a:graphicData>
             </a:graphic>
-          </wp:inline>
+            <wp14:sizeRelH relativeFrom="margin">
+              <wp14:pctWidth>0</wp14:pctWidth>
+            </wp14:sizeRelH>
+            <wp14:sizeRelV relativeFrom="margin">
+              <wp14:pctHeight>0</wp14:pctHeight>
+            </wp14:sizeRelV>
+          </wp:anchor>
         </w:drawing>
       </w:r>
-    </w:p>
+      <w:r>
+        <w:rPr>
+          <w:rFonts w:ascii="Calibri" w:eastAsia="Calibri" w:hAnsi="Calibri" w:cs="Calibri"/>
+        </w:rPr>
+        <w:t xml:space="preserve">The pie charts below a breakdown of electricity sources for the United States, Texas, Arizona, Florida, Washington, Vermont, and Kentucky. </w:t>
+      </w:r>
+    </w:p>
+    <w:p>
+      <w:pPr>
+        <w:ind w:left="720" w:firstLine="720"/>
+        <w:rPr>
+          <w:rFonts w:ascii="Calibri" w:eastAsia="Calibri" w:hAnsi="Calibri" w:cs="Calibri"/>
+        </w:rPr>
+      </w:pPr>
+      <w:r>
+        <w:rPr>
+          <w:rFonts w:ascii="Calibri" w:eastAsia="Calibri" w:hAnsi="Calibri" w:cs="Calibri"/>
+        </w:rPr>
+        <w:t xml:space="preserve">The secondary pie charts categorize the electricity sources as Renewable or Non-renewable. As more electricity is derived from renewable resources, the emissions for alternative fuel vehicles decreases. When electricity is mainly derived from non-renewable resources, the emissions of alternative fuel vehicles increase in comparison to those in states dependent mainly on renewable resources. </w:t>
+      </w:r>
+    </w:p>
+    <w:p/>
     <w:p>
       <w:pPr>
         <w:rPr>
@@ -1151,7 +1248,7 @@
                     <pic:cNvPicPr/>
                   </pic:nvPicPr>
                   <pic:blipFill>
-                    <a:blip r:embed="rId12">
+                    <a:blip r:embed="rId13">
                       <a:extLst>
                         <a:ext uri="{28A0092B-C50C-407E-A947-70E740481C1C}">
                           <a14:useLocalDpi xmlns:a14="http://schemas.microsoft.com/office/drawing/2010/main" val="0"/>
@@ -1186,62 +1283,6 @@
             <wp:extent cx="2693831" cy="2390775"/>
             <wp:effectExtent l="0" t="0" r="0" b="0"/>
             <wp:docPr id="1876311829" name="Picture 1876311829"/>
-            <wp:cNvGraphicFramePr>
-              <a:graphicFrameLocks xmlns:a="http://schemas.openxmlformats.org/drawingml/2006/main" noChangeAspect="1"/>
-            </wp:cNvGraphicFramePr>
-            <a:graphic xmlns:a="http://schemas.openxmlformats.org/drawingml/2006/main">
-              <a:graphicData uri="http://schemas.openxmlformats.org/drawingml/2006/picture">
-                <pic:pic xmlns:pic="http://schemas.openxmlformats.org/drawingml/2006/picture">
-                  <pic:nvPicPr>
-                    <pic:cNvPr id="0" name=""/>
-                    <pic:cNvPicPr/>
-                  </pic:nvPicPr>
-                  <pic:blipFill>
-                    <a:blip r:embed="rId13" cstate="print">
-                      <a:extLst>
-                        <a:ext uri="{28A0092B-C50C-407E-A947-70E740481C1C}">
-                          <a14:useLocalDpi xmlns:a14="http://schemas.microsoft.com/office/drawing/2010/main" val="0"/>
-                        </a:ext>
-                      </a:extLst>
-                    </a:blip>
-                    <a:stretch>
-                      <a:fillRect/>
-                    </a:stretch>
-                  </pic:blipFill>
-                  <pic:spPr>
-                    <a:xfrm>
-                      <a:off x="0" y="0"/>
-                      <a:ext cx="2693831" cy="2390775"/>
-                    </a:xfrm>
-                    <a:prstGeom prst="rect">
-                      <a:avLst/>
-                    </a:prstGeom>
-                  </pic:spPr>
-                </pic:pic>
-              </a:graphicData>
-            </a:graphic>
-          </wp:inline>
-        </w:drawing>
-      </w:r>
-    </w:p>
-    <w:p>
-      <w:pPr>
-        <w:rPr>
-          <w:rFonts w:ascii="Times" w:eastAsia="Times" w:hAnsi="Times" w:cs="Times"/>
-          <w:color w:val="000000" w:themeColor="text1"/>
-        </w:rPr>
-      </w:pPr>
-    </w:p>
-    <w:p>
-      <w:r>
-        <w:rPr>
-          <w:noProof/>
-        </w:rPr>
-        <w:drawing>
-          <wp:inline distT="0" distB="0" distL="0" distR="0" wp14:anchorId="5949B75C" wp14:editId="64929CFC">
-            <wp:extent cx="2862461" cy="3351174"/>
-            <wp:effectExtent l="0" t="0" r="0" b="0"/>
-            <wp:docPr id="1913256059" name="Picture 1913256059"/>
             <wp:cNvGraphicFramePr>
               <a:graphicFrameLocks xmlns:a="http://schemas.openxmlformats.org/drawingml/2006/main" noChangeAspect="1"/>
             </wp:cNvGraphicFramePr>
@@ -1267,7 +1308,7 @@
                   <pic:spPr>
                     <a:xfrm>
                       <a:off x="0" y="0"/>
-                      <a:ext cx="2862461" cy="3351174"/>
+                      <a:ext cx="2693831" cy="2390775"/>
                     </a:xfrm>
                     <a:prstGeom prst="rect">
                       <a:avLst/>
@@ -1279,15 +1320,25 @@
           </wp:inline>
         </w:drawing>
       </w:r>
+    </w:p>
+    <w:p>
+      <w:pPr>
+        <w:rPr>
+          <w:rFonts w:ascii="Times" w:eastAsia="Times" w:hAnsi="Times" w:cs="Times"/>
+          <w:color w:val="000000" w:themeColor="text1"/>
+        </w:rPr>
+      </w:pPr>
+    </w:p>
+    <w:p>
       <w:r>
         <w:rPr>
           <w:noProof/>
         </w:rPr>
         <w:drawing>
-          <wp:inline distT="0" distB="0" distL="0" distR="0" wp14:anchorId="4FF731FE" wp14:editId="730D2BF7">
-            <wp:extent cx="2798380" cy="2705100"/>
+          <wp:inline distT="0" distB="0" distL="0" distR="0" wp14:anchorId="5949B75C" wp14:editId="64929CFC">
+            <wp:extent cx="2862461" cy="3351174"/>
             <wp:effectExtent l="0" t="0" r="0" b="0"/>
-            <wp:docPr id="280567619" name="Picture 280567619"/>
+            <wp:docPr id="1913256059" name="Picture 1913256059"/>
             <wp:cNvGraphicFramePr>
               <a:graphicFrameLocks xmlns:a="http://schemas.openxmlformats.org/drawingml/2006/main" noChangeAspect="1"/>
             </wp:cNvGraphicFramePr>
@@ -1313,7 +1364,7 @@
                   <pic:spPr>
                     <a:xfrm>
                       <a:off x="0" y="0"/>
-                      <a:ext cx="2798380" cy="2705100"/>
+                      <a:ext cx="2862461" cy="3351174"/>
                     </a:xfrm>
                     <a:prstGeom prst="rect">
                       <a:avLst/>
@@ -1325,24 +1376,15 @@
           </wp:inline>
         </w:drawing>
       </w:r>
-    </w:p>
-    <w:p/>
-    <w:p>
-      <w:pPr>
-        <w:rPr>
-          <w:rFonts w:ascii="Times" w:eastAsia="Times" w:hAnsi="Times" w:cs="Times"/>
-          <w:color w:val="000000" w:themeColor="text1"/>
-        </w:rPr>
-      </w:pPr>
       <w:r>
         <w:rPr>
           <w:noProof/>
         </w:rPr>
         <w:drawing>
-          <wp:inline distT="0" distB="0" distL="0" distR="0" wp14:anchorId="67C94C5A" wp14:editId="4D5E3F8E">
-            <wp:extent cx="3208421" cy="1905000"/>
+          <wp:inline distT="0" distB="0" distL="0" distR="0" wp14:anchorId="4FF731FE" wp14:editId="730D2BF7">
+            <wp:extent cx="2798380" cy="2705100"/>
             <wp:effectExtent l="0" t="0" r="0" b="0"/>
-            <wp:docPr id="1907683602" name="Picture 1907683602"/>
+            <wp:docPr id="280567619" name="Picture 280567619"/>
             <wp:cNvGraphicFramePr>
               <a:graphicFrameLocks xmlns:a="http://schemas.openxmlformats.org/drawingml/2006/main" noChangeAspect="1"/>
             </wp:cNvGraphicFramePr>
@@ -1368,6 +1410,61 @@
                   <pic:spPr>
                     <a:xfrm>
                       <a:off x="0" y="0"/>
+                      <a:ext cx="2798380" cy="2705100"/>
+                    </a:xfrm>
+                    <a:prstGeom prst="rect">
+                      <a:avLst/>
+                    </a:prstGeom>
+                  </pic:spPr>
+                </pic:pic>
+              </a:graphicData>
+            </a:graphic>
+          </wp:inline>
+        </w:drawing>
+      </w:r>
+    </w:p>
+    <w:p/>
+    <w:p>
+      <w:pPr>
+        <w:rPr>
+          <w:rFonts w:ascii="Times" w:eastAsia="Times" w:hAnsi="Times" w:cs="Times"/>
+          <w:color w:val="000000" w:themeColor="text1"/>
+        </w:rPr>
+      </w:pPr>
+      <w:r>
+        <w:rPr>
+          <w:noProof/>
+        </w:rPr>
+        <w:drawing>
+          <wp:inline distT="0" distB="0" distL="0" distR="0" wp14:anchorId="67C94C5A" wp14:editId="4D5E3F8E">
+            <wp:extent cx="3208421" cy="1905000"/>
+            <wp:effectExtent l="0" t="0" r="0" b="0"/>
+            <wp:docPr id="1907683602" name="Picture 1907683602"/>
+            <wp:cNvGraphicFramePr>
+              <a:graphicFrameLocks xmlns:a="http://schemas.openxmlformats.org/drawingml/2006/main" noChangeAspect="1"/>
+            </wp:cNvGraphicFramePr>
+            <a:graphic xmlns:a="http://schemas.openxmlformats.org/drawingml/2006/main">
+              <a:graphicData uri="http://schemas.openxmlformats.org/drawingml/2006/picture">
+                <pic:pic xmlns:pic="http://schemas.openxmlformats.org/drawingml/2006/picture">
+                  <pic:nvPicPr>
+                    <pic:cNvPr id="0" name=""/>
+                    <pic:cNvPicPr/>
+                  </pic:nvPicPr>
+                  <pic:blipFill>
+                    <a:blip r:embed="rId17" cstate="print">
+                      <a:extLst>
+                        <a:ext uri="{28A0092B-C50C-407E-A947-70E740481C1C}">
+                          <a14:useLocalDpi xmlns:a14="http://schemas.microsoft.com/office/drawing/2010/main" val="0"/>
+                        </a:ext>
+                      </a:extLst>
+                    </a:blip>
+                    <a:stretch>
+                      <a:fillRect/>
+                    </a:stretch>
+                  </pic:blipFill>
+                  <pic:spPr>
+                    <a:xfrm>
+                      <a:off x="0" y="0"/>
                       <a:ext cx="3208421" cy="1905000"/>
                     </a:xfrm>
                     <a:prstGeom prst="rect">
@@ -1400,7 +1497,7 @@
                     <pic:cNvPicPr/>
                   </pic:nvPicPr>
                   <pic:blipFill>
-                    <a:blip r:embed="rId17">
+                    <a:blip r:embed="rId18">
                       <a:extLst>
                         <a:ext uri="{28A0092B-C50C-407E-A947-70E740481C1C}">
                           <a14:useLocalDpi xmlns:a14="http://schemas.microsoft.com/office/drawing/2010/main" val="0"/>
@@ -1446,7 +1543,7 @@
                     <pic:cNvPicPr/>
                   </pic:nvPicPr>
                   <pic:blipFill>
-                    <a:blip r:embed="rId18" cstate="print">
+                    <a:blip r:embed="rId19" cstate="print">
                       <a:extLst>
                         <a:ext uri="{28A0092B-C50C-407E-A947-70E740481C1C}">
                           <a14:useLocalDpi xmlns:a14="http://schemas.microsoft.com/office/drawing/2010/main" val="0"/>
@@ -1503,172 +1600,98 @@
       </w:r>
     </w:p>
     <w:p>
-      <w:pPr>
+      <w:r>
         <w:rPr>
           <w:rFonts w:cstheme="minorHAnsi"/>
         </w:rPr>
-      </w:pPr>
-      <w:r>
-        <w:rPr>
-          <w:rFonts w:cstheme="minorHAnsi"/>
-        </w:rPr>
         <w:tab/>
       </w:r>
       <w:r>
-        <w:rPr>
-          <w:rFonts w:cstheme="minorHAnsi"/>
-        </w:rPr>
         <w:t>During</w:t>
       </w:r>
       <w:r>
-        <w:rPr>
-          <w:rFonts w:cstheme="minorHAnsi"/>
-        </w:rPr>
         <w:t xml:space="preserve"> the project</w:t>
       </w:r>
       <w:r>
-        <w:rPr>
-          <w:rFonts w:cstheme="minorHAnsi"/>
-        </w:rPr>
         <w:t>, datasets on</w:t>
       </w:r>
       <w:r>
-        <w:rPr>
-          <w:rFonts w:cstheme="minorHAnsi"/>
-        </w:rPr>
         <w:t xml:space="preserve"> particular</w:t>
       </w:r>
       <w:r>
-        <w:rPr>
-          <w:rFonts w:cstheme="minorHAnsi"/>
-        </w:rPr>
         <w:t xml:space="preserve"> </w:t>
       </w:r>
       <w:r>
-        <w:rPr>
-          <w:rFonts w:cstheme="minorHAnsi"/>
-        </w:rPr>
         <w:t>topics</w:t>
       </w:r>
       <w:r>
-        <w:rPr>
-          <w:rFonts w:cstheme="minorHAnsi"/>
-        </w:rPr>
         <w:t xml:space="preserve"> were sc</w:t>
       </w:r>
       <w:r>
-        <w:rPr>
-          <w:rFonts w:cstheme="minorHAnsi"/>
-        </w:rPr>
         <w:t>arce</w:t>
       </w:r>
       <w:r>
-        <w:rPr>
-          <w:rFonts w:cstheme="minorHAnsi"/>
-        </w:rPr>
         <w:t xml:space="preserve">. </w:t>
       </w:r>
       <w:r>
-        <w:rPr>
-          <w:rFonts w:cstheme="minorHAnsi"/>
-        </w:rPr>
         <w:t>Evidently, w</w:t>
       </w:r>
       <w:r>
-        <w:rPr>
-          <w:rFonts w:cstheme="minorHAnsi"/>
-        </w:rPr>
         <w:t xml:space="preserve">e </w:t>
       </w:r>
       <w:r>
-        <w:rPr>
-          <w:rFonts w:cstheme="minorHAnsi"/>
-        </w:rPr>
         <w:t xml:space="preserve">did </w:t>
       </w:r>
       <w:r>
-        <w:rPr>
-          <w:rFonts w:cstheme="minorHAnsi"/>
-        </w:rPr>
         <w:t>stray away from the initial proposal</w:t>
       </w:r>
       <w:r>
-        <w:rPr>
-          <w:rFonts w:cstheme="minorHAnsi"/>
-        </w:rPr>
         <w:t xml:space="preserve"> questions</w:t>
       </w:r>
       <w:r>
-        <w:rPr>
-          <w:rFonts w:cstheme="minorHAnsi"/>
-        </w:rPr>
         <w:t>, due to insufficient datasets</w:t>
       </w:r>
       <w:r>
-        <w:rPr>
-          <w:rFonts w:cstheme="minorHAnsi"/>
-        </w:rPr>
         <w:t>. Data</w:t>
       </w:r>
       <w:r>
-        <w:rPr>
-          <w:rFonts w:cstheme="minorHAnsi"/>
-        </w:rPr>
         <w:t>sets</w:t>
       </w:r>
       <w:r>
-        <w:rPr>
-          <w:rFonts w:cstheme="minorHAnsi"/>
-        </w:rPr>
         <w:t xml:space="preserve"> on </w:t>
       </w:r>
       <w:r>
-        <w:rPr>
-          <w:rFonts w:cstheme="minorHAnsi"/>
-        </w:rPr>
         <w:t xml:space="preserve">the production of </w:t>
       </w:r>
       <w:r>
-        <w:rPr>
-          <w:rFonts w:cstheme="minorHAnsi"/>
-        </w:rPr>
         <w:t>electric car</w:t>
       </w:r>
       <w:r>
-        <w:rPr>
-          <w:rFonts w:cstheme="minorHAnsi"/>
-        </w:rPr>
         <w:t xml:space="preserve">, from start to finish, </w:t>
       </w:r>
       <w:r>
-        <w:rPr>
-          <w:rFonts w:cstheme="minorHAnsi"/>
-        </w:rPr>
         <w:t xml:space="preserve">and what emissions </w:t>
       </w:r>
       <w:r>
-        <w:rPr>
-          <w:rFonts w:cstheme="minorHAnsi"/>
-        </w:rPr>
         <w:t xml:space="preserve">are involved in the production of the cars </w:t>
       </w:r>
       <w:r>
-        <w:rPr>
-          <w:rFonts w:cstheme="minorHAnsi"/>
-        </w:rPr>
-        <w:t>as well as the battery</w:t>
-      </w:r>
-      <w:r>
-        <w:rPr>
-          <w:rFonts w:cstheme="minorHAnsi"/>
-        </w:rPr>
+        <w:t>as well as the production of electric car batteries</w:t>
+      </w:r>
+      <w:r>
         <w:t xml:space="preserve"> could not be found</w:t>
       </w:r>
       <w:r>
-        <w:rPr>
-          <w:rFonts w:cstheme="minorHAnsi"/>
-        </w:rPr>
-        <w:t>.</w:t>
+        <w:t>. While GREET (G</w:t>
+      </w:r>
+      <w:r>
+        <w:t>reenhouse Gases, Regulated Emissions, and Energy Use in Technologies)</w:t>
+      </w:r>
+      <w:r>
+        <w:t xml:space="preserve"> Model APIs for emissions were located, most were hosted on sites that required paid membership or were outdated</w:t>
+      </w:r>
+      <w:r>
+        <w:t xml:space="preserve">. </w:t>
       </w:r>
     </w:p>
     <w:p>
@@ -2256,6 +2279,7 @@
   <w:style w:type="character" w:default="1" w:styleId="DefaultParagraphFont">
     <w:name w:val="Default Paragraph Font"/>
     <w:uiPriority w:val="1"/>
+    <w:semiHidden/>
     <w:unhideWhenUsed/>
   </w:style>
   <w:style w:type="table" w:default="1" w:styleId="TableNormal">

</xml_diff>